<commit_message>
edits and created pdf
</commit_message>
<xml_diff>
--- a/MDML_Homework5_Responses.docx
+++ b/MDML_Homework5_Responses.docx
@@ -41,7 +41,6 @@
         </w:rPr>
         <w:t xml:space="preserve">Create one training set and two validation sets in the following manner. Restrict </w:t>
       </w:r>
-      <w:proofErr w:type="spellStart"/>
       <w:r>
         <w:rPr>
           <w:rFonts w:ascii="Cambria" w:hAnsi="Cambria" w:cs="Arial"/>
@@ -51,7 +50,6 @@
         </w:rPr>
         <w:t>sqf</w:t>
       </w:r>
-      <w:proofErr w:type="spellEnd"/>
       <w:r>
         <w:rPr>
           <w:rFonts w:ascii="Cambria" w:hAnsi="Cambria" w:cs="Times Roman"/>
@@ -66,7 +64,6 @@
         </w:rPr>
         <w:t xml:space="preserve">to years 2013-2014, randomly shuffle the data, and split it in half. Call one half </w:t>
       </w:r>
-      <w:proofErr w:type="spellStart"/>
       <w:r>
         <w:rPr>
           <w:rFonts w:ascii="Cambria" w:hAnsi="Cambria" w:cs="Arial"/>
@@ -76,7 +73,6 @@
         </w:rPr>
         <w:t>train_half</w:t>
       </w:r>
-      <w:proofErr w:type="spellEnd"/>
       <w:r>
         <w:rPr>
           <w:rFonts w:ascii="Cambria" w:hAnsi="Cambria" w:cs="Arial"/>
@@ -84,7 +80,6 @@
         </w:rPr>
         <w:t xml:space="preserve">, and the other half </w:t>
       </w:r>
-      <w:proofErr w:type="spellStart"/>
       <w:r>
         <w:rPr>
           <w:rFonts w:ascii="Cambria" w:hAnsi="Cambria" w:cs="Arial"/>
@@ -94,7 +89,6 @@
         </w:rPr>
         <w:t>test_half</w:t>
       </w:r>
-      <w:proofErr w:type="spellEnd"/>
       <w:r>
         <w:rPr>
           <w:rFonts w:ascii="Cambria" w:hAnsi="Cambria" w:cs="Times Roman"/>
@@ -109,7 +103,6 @@
         </w:rPr>
         <w:t xml:space="preserve">Next, restrict </w:t>
       </w:r>
-      <w:proofErr w:type="spellStart"/>
       <w:r>
         <w:rPr>
           <w:rFonts w:ascii="Cambria" w:hAnsi="Cambria" w:cs="Arial"/>
@@ -119,7 +112,6 @@
         </w:rPr>
         <w:t>sqf</w:t>
       </w:r>
-      <w:proofErr w:type="spellEnd"/>
       <w:r>
         <w:rPr>
           <w:rFonts w:ascii="Cambria" w:hAnsi="Cambria" w:cs="Times Roman"/>
@@ -134,7 +126,6 @@
         </w:rPr>
         <w:t xml:space="preserve">to just the year 2015, and call this </w:t>
       </w:r>
-      <w:proofErr w:type="spellStart"/>
       <w:r>
         <w:rPr>
           <w:rFonts w:ascii="Cambria" w:hAnsi="Cambria" w:cs="Arial"/>
@@ -144,7 +135,6 @@
         </w:rPr>
         <w:t>test_later</w:t>
       </w:r>
-      <w:proofErr w:type="spellEnd"/>
       <w:r>
         <w:rPr>
           <w:rFonts w:ascii="Cambria" w:hAnsi="Cambria" w:cs="Times Roman"/>
@@ -159,7 +149,6 @@
         </w:rPr>
         <w:t xml:space="preserve"> Remove the stop id and year columns from </w:t>
       </w:r>
-      <w:proofErr w:type="spellStart"/>
       <w:r>
         <w:rPr>
           <w:rFonts w:ascii="Cambria" w:hAnsi="Cambria" w:cs="Arial"/>
@@ -169,7 +158,6 @@
         </w:rPr>
         <w:t>train_half</w:t>
       </w:r>
-      <w:proofErr w:type="spellEnd"/>
       <w:r>
         <w:rPr>
           <w:rFonts w:ascii="Cambria" w:hAnsi="Cambria" w:cs="Times Roman"/>
@@ -184,7 +172,6 @@
         </w:rPr>
         <w:t xml:space="preserve"> </w:t>
       </w:r>
-      <w:proofErr w:type="spellStart"/>
       <w:r>
         <w:rPr>
           <w:rFonts w:ascii="Cambria" w:hAnsi="Cambria" w:cs="Arial"/>
@@ -194,7 +181,6 @@
         </w:rPr>
         <w:t>test_half</w:t>
       </w:r>
-      <w:proofErr w:type="spellEnd"/>
       <w:r>
         <w:rPr>
           <w:rFonts w:ascii="Cambria" w:hAnsi="Cambria" w:cs="Times Roman"/>
@@ -209,7 +195,6 @@
         </w:rPr>
         <w:t xml:space="preserve"> and </w:t>
       </w:r>
-      <w:proofErr w:type="spellStart"/>
       <w:r>
         <w:rPr>
           <w:rFonts w:ascii="Cambria" w:hAnsi="Cambria" w:cs="Arial"/>
@@ -219,7 +204,6 @@
         </w:rPr>
         <w:t>test_later</w:t>
       </w:r>
-      <w:proofErr w:type="spellEnd"/>
       <w:r>
         <w:rPr>
           <w:rFonts w:ascii="Cambria" w:hAnsi="Cambria" w:cs="Arial"/>
@@ -655,7 +639,6 @@
         </w:rPr>
         <w:t xml:space="preserve"> </w:t>
       </w:r>
-      <w:proofErr w:type="spellStart"/>
       <w:r>
         <w:rPr>
           <w:rFonts w:ascii="Cambria" w:hAnsi="Cambria" w:cs="Arial"/>
@@ -665,7 +648,6 @@
         </w:rPr>
         <w:t>train_half</w:t>
       </w:r>
-      <w:proofErr w:type="spellEnd"/>
       <w:r>
         <w:rPr>
           <w:rFonts w:ascii="Cambria" w:hAnsi="Cambria" w:cs="Times Roman"/>
@@ -687,7 +669,6 @@
         </w:rPr>
         <w:t xml:space="preserve"> </w:t>
       </w:r>
-      <w:proofErr w:type="spellStart"/>
       <w:r>
         <w:rPr>
           <w:rFonts w:ascii="Cambria" w:hAnsi="Cambria" w:cs="Arial"/>
@@ -697,7 +678,6 @@
         </w:rPr>
         <w:t>randomForest</w:t>
       </w:r>
-      <w:proofErr w:type="spellEnd"/>
       <w:r>
         <w:rPr>
           <w:rFonts w:ascii="Cambria" w:hAnsi="Cambria" w:cs="Times Roman"/>
@@ -710,24 +690,8 @@
           <w:rFonts w:ascii="Cambria" w:hAnsi="Cambria" w:cs="Arial"/>
           <w:color w:val="000000"/>
         </w:rPr>
-        <w:t xml:space="preserve">package in R,  -predicting </w:t>
-      </w:r>
-      <w:proofErr w:type="spellStart"/>
-      <w:r>
-        <w:rPr>
-          <w:rFonts w:ascii="Cambria" w:hAnsi="Cambria" w:cs="Arial"/>
-          <w:color w:val="000000"/>
-        </w:rPr>
-        <w:t>found.weapon</w:t>
-      </w:r>
-      <w:proofErr w:type="spellEnd"/>
-      <w:r>
-        <w:rPr>
-          <w:rFonts w:ascii="Cambria" w:hAnsi="Cambria" w:cs="Arial"/>
-          <w:color w:val="000000"/>
-        </w:rPr>
-        <w:t xml:space="preserve"> as a function of all features. Use 200 trees, but all other options  +        <w:t>package in R,  +predicting found.weapon as a function of all features. Use 200 trees, but all other options   for the model can be the default options.   </w:t>
       </w:r>
@@ -860,23 +824,7 @@
           <w:rFonts w:ascii="Cambria" w:hAnsi="Cambria" w:cs="Arial"/>
           <w:color w:val="000000"/>
         </w:rPr>
-        <w:t xml:space="preserve">using the model from </w:t>
-      </w:r>
-      <w:proofErr w:type="spellStart"/>
-      <w:r>
-        <w:rPr>
-          <w:rFonts w:ascii="Cambria" w:hAnsi="Cambria" w:cs="Arial"/>
-          <w:color w:val="000000"/>
-        </w:rPr>
-        <w:t>partB</w:t>
-      </w:r>
-      <w:proofErr w:type="spellEnd"/>
-      <w:r>
-        <w:rPr>
-          <w:rFonts w:ascii="Cambria" w:hAnsi="Cambria" w:cs="Arial"/>
-          <w:color w:val="000000"/>
-        </w:rPr>
-        <w:t xml:space="preserve"> for both</w:t>
+        <w:t>using the model from partB for both</w:t>
       </w:r>
       <w:r>
         <w:rPr>
@@ -885,7 +833,6 @@
         </w:rPr>
         <w:t xml:space="preserve"> </w:t>
       </w:r>
-      <w:proofErr w:type="spellStart"/>
       <w:r>
         <w:rPr>
           <w:rFonts w:ascii="Cambria" w:hAnsi="Cambria" w:cs="Arial"/>
@@ -893,9 +840,16 @@
           <w:bCs/>
           <w:color w:val="000000"/>
         </w:rPr>
-        <w:t>test_half</w:t>
-      </w:r>
-      <w:proofErr w:type="spellEnd"/>
+        <w:t xml:space="preserve">test_half </w:t>
+      </w:r>
+      <w:r>
+        <w:rPr>
+          <w:rFonts w:ascii="Cambria" w:hAnsi="Cambria" w:cs="Arial"/>
+          <w:color w:val="000000"/>
+        </w:rPr>
+        <w:t xml:space="preserve"> +and </w:t>
+      </w:r>
       <w:r>
         <w:rPr>
           <w:rFonts w:ascii="Cambria" w:hAnsi="Cambria" w:cs="Arial"/>
@@ -903,27 +857,8 @@
           <w:bCs/>
           <w:color w:val="000000"/>
         </w:rPr>
-        <w:t xml:space="preserve"> </w:t>
-      </w:r>
-      <w:r>
-        <w:rPr>
-          <w:rFonts w:ascii="Cambria" w:hAnsi="Cambria" w:cs="Arial"/>
-          <w:color w:val="000000"/>
-        </w:rPr>
-        <w:t xml:space="preserve"> -and </w:t>
-      </w:r>
-      <w:proofErr w:type="spellStart"/>
-      <w:r>
-        <w:rPr>
-          <w:rFonts w:ascii="Cambria" w:hAnsi="Cambria" w:cs="Arial"/>
-          <w:b/>
-          <w:bCs/>
-          <w:color w:val="000000"/>
-        </w:rPr>
         <w:t>test_later</w:t>
       </w:r>
-      <w:proofErr w:type="spellEnd"/>
       <w:r>
         <w:rPr>
           <w:rFonts w:ascii="Cambria" w:hAnsi="Cambria" w:cs="Arial"/>
@@ -963,23 +898,7 @@
           <w:rFonts w:ascii="Cambria" w:hAnsi="Cambria" w:cs="Arial"/>
           <w:color w:val="000000"/>
         </w:rPr>
-        <w:t xml:space="preserve">AUC of </w:t>
-      </w:r>
-      <w:proofErr w:type="spellStart"/>
-      <w:r>
-        <w:rPr>
-          <w:rFonts w:ascii="Cambria" w:hAnsi="Cambria" w:cs="Arial"/>
-          <w:color w:val="000000"/>
-        </w:rPr>
-        <w:t>test_half</w:t>
-      </w:r>
-      <w:proofErr w:type="spellEnd"/>
-      <w:r>
-        <w:rPr>
-          <w:rFonts w:ascii="Cambria" w:hAnsi="Cambria" w:cs="Arial"/>
-          <w:color w:val="000000"/>
-        </w:rPr>
-        <w:t xml:space="preserve">: </w:t>
+        <w:t xml:space="preserve">AUC of test_half: </w:t>
       </w:r>
       <w:r>
         <w:rPr>
@@ -1015,23 +934,7 @@
           <w:rFonts w:ascii="Cambria" w:hAnsi="Cambria" w:cs="Arial"/>
           <w:color w:val="000000"/>
         </w:rPr>
-        <w:t xml:space="preserve">AUC of </w:t>
-      </w:r>
-      <w:proofErr w:type="spellStart"/>
-      <w:r>
-        <w:rPr>
-          <w:rFonts w:ascii="Cambria" w:hAnsi="Cambria" w:cs="Arial"/>
-          <w:color w:val="000000"/>
-        </w:rPr>
-        <w:t>test_later</w:t>
-      </w:r>
-      <w:proofErr w:type="spellEnd"/>
-      <w:r>
-        <w:rPr>
-          <w:rFonts w:ascii="Cambria" w:hAnsi="Cambria" w:cs="Arial"/>
-          <w:color w:val="000000"/>
-        </w:rPr>
-        <w:t xml:space="preserve">: </w:t>
+        <w:t xml:space="preserve">AUC of test_later: </w:t>
       </w:r>
       <w:r>
         <w:rPr>
@@ -1071,7 +974,6 @@
         </w:rPr>
         <w:t xml:space="preserve">Why do you think the AUC on </w:t>
       </w:r>
-      <w:proofErr w:type="spellStart"/>
       <w:r>
         <w:rPr>
           <w:rFonts w:ascii="Cambria" w:hAnsi="Cambria" w:cs="Arial"/>
@@ -1081,7 +983,6 @@
         </w:rPr>
         <w:t>test_half</w:t>
       </w:r>
-      <w:proofErr w:type="spellEnd"/>
       <w:r>
         <w:rPr>
           <w:rFonts w:ascii="Cambria" w:hAnsi="Cambria" w:cs="Times Roman"/>
@@ -1096,7 +997,6 @@
         </w:rPr>
         <w:t xml:space="preserve">is noticeably higher than the AUC on </w:t>
       </w:r>
-      <w:proofErr w:type="spellStart"/>
       <w:r>
         <w:rPr>
           <w:rFonts w:ascii="Cambria" w:hAnsi="Cambria" w:cs="Arial"/>
@@ -1106,7 +1006,6 @@
         </w:rPr>
         <w:t>test_later</w:t>
       </w:r>
-      <w:proofErr w:type="spellEnd"/>
       <w:r>
         <w:rPr>
           <w:rFonts w:ascii="Cambria" w:hAnsi="Cambria" w:cs="Arial"/>
@@ -1148,32 +1047,66 @@
         </w:rPr>
         <w:t xml:space="preserve">The AUC on </w:t>
       </w:r>
-      <w:proofErr w:type="spellStart"/>
       <w:r>
         <w:rPr>
           <w:rFonts w:ascii="Cambria" w:hAnsi="Cambria" w:cs="Arial"/>
           <w:b/>
           <w:color w:val="000000"/>
         </w:rPr>
+        <w:t xml:space="preserve">test_half </w:t>
+      </w:r>
+      <w:r>
+        <w:rPr>
+          <w:rFonts w:ascii="Cambria" w:hAnsi="Cambria" w:cs="Arial"/>
+          <w:color w:val="000000"/>
+        </w:rPr>
+        <w:t xml:space="preserve">is noticeably higher than the AUC on </w:t>
+      </w:r>
+      <w:r>
+        <w:rPr>
+          <w:rFonts w:ascii="Cambria" w:hAnsi="Cambria" w:cs="Arial"/>
+          <w:b/>
+          <w:color w:val="000000"/>
+        </w:rPr>
+        <w:t>test_later</w:t>
+      </w:r>
+      <w:r>
+        <w:rPr>
+          <w:rFonts w:ascii="Cambria" w:hAnsi="Cambria" w:cs="Arial"/>
+          <w:color w:val="000000"/>
+        </w:rPr>
+        <w:t xml:space="preserve"> because </w:t>
+      </w:r>
+      <w:r>
+        <w:rPr>
+          <w:rFonts w:ascii="Cambria" w:hAnsi="Cambria" w:cs="Arial"/>
+          <w:b/>
+          <w:color w:val="000000"/>
+        </w:rPr>
         <w:t>test_half</w:t>
       </w:r>
-      <w:proofErr w:type="spellEnd"/>
+      <w:r>
+        <w:rPr>
+          <w:rFonts w:ascii="Cambria" w:hAnsi="Cambria" w:cs="Arial"/>
+          <w:color w:val="000000"/>
+        </w:rPr>
+        <w:t xml:space="preserve"> comes from the same subset of data as </w:t>
+      </w:r>
       <w:r>
         <w:rPr>
           <w:rFonts w:ascii="Cambria" w:hAnsi="Cambria" w:cs="Arial"/>
           <w:b/>
           <w:color w:val="000000"/>
         </w:rPr>
-        <w:t xml:space="preserve"> </w:t>
-      </w:r>
-      <w:r>
-        <w:rPr>
-          <w:rFonts w:ascii="Cambria" w:hAnsi="Cambria" w:cs="Arial"/>
-          <w:color w:val="000000"/>
-        </w:rPr>
-        <w:t xml:space="preserve">is noticeably higher than the AUC on </w:t>
-      </w:r>
-      <w:proofErr w:type="spellStart"/>
+        <w:t>train_half</w:t>
+      </w:r>
+      <w:r>
+        <w:rPr>
+          <w:rFonts w:ascii="Cambria" w:hAnsi="Cambria" w:cs="Arial"/>
+          <w:color w:val="000000"/>
+        </w:rPr>
+        <w:t xml:space="preserve">, therefore are responses from both 2013 and 2014. However, </w:t>
+      </w:r>
       <w:r>
         <w:rPr>
           <w:rFonts w:ascii="Cambria" w:hAnsi="Cambria" w:cs="Arial"/>
@@ -1182,58 +1115,6 @@
         </w:rPr>
         <w:t>test_later</w:t>
       </w:r>
-      <w:proofErr w:type="spellEnd"/>
-      <w:r>
-        <w:rPr>
-          <w:rFonts w:ascii="Cambria" w:hAnsi="Cambria" w:cs="Arial"/>
-          <w:color w:val="000000"/>
-        </w:rPr>
-        <w:t xml:space="preserve"> because </w:t>
-      </w:r>
-      <w:proofErr w:type="spellStart"/>
-      <w:r>
-        <w:rPr>
-          <w:rFonts w:ascii="Cambria" w:hAnsi="Cambria" w:cs="Arial"/>
-          <w:b/>
-          <w:color w:val="000000"/>
-        </w:rPr>
-        <w:t>test_half</w:t>
-      </w:r>
-      <w:proofErr w:type="spellEnd"/>
-      <w:r>
-        <w:rPr>
-          <w:rFonts w:ascii="Cambria" w:hAnsi="Cambria" w:cs="Arial"/>
-          <w:color w:val="000000"/>
-        </w:rPr>
-        <w:t xml:space="preserve"> comes from the same subset of data as </w:t>
-      </w:r>
-      <w:proofErr w:type="spellStart"/>
-      <w:r>
-        <w:rPr>
-          <w:rFonts w:ascii="Cambria" w:hAnsi="Cambria" w:cs="Arial"/>
-          <w:b/>
-          <w:color w:val="000000"/>
-        </w:rPr>
-        <w:t>train_half</w:t>
-      </w:r>
-      <w:proofErr w:type="spellEnd"/>
-      <w:r>
-        <w:rPr>
-          <w:rFonts w:ascii="Cambria" w:hAnsi="Cambria" w:cs="Arial"/>
-          <w:color w:val="000000"/>
-        </w:rPr>
-        <w:t xml:space="preserve">, therefore are responses from both 2013 and 2014. However, </w:t>
-      </w:r>
-      <w:proofErr w:type="spellStart"/>
-      <w:r>
-        <w:rPr>
-          <w:rFonts w:ascii="Cambria" w:hAnsi="Cambria" w:cs="Arial"/>
-          <w:b/>
-          <w:color w:val="000000"/>
-        </w:rPr>
-        <w:t>test_later</w:t>
-      </w:r>
-      <w:proofErr w:type="spellEnd"/>
       <w:r>
         <w:rPr>
           <w:rFonts w:ascii="Cambria" w:hAnsi="Cambria" w:cs="Arial"/>
@@ -1289,7 +1170,6 @@
         </w:rPr>
         <w:t xml:space="preserve">If you were planning to use this model to guide how officers make stops in the future (e.g., by having officers use the model to compute the probability that an individual suspected of criminal possession of a weapon will have a weapon, and then only making a stop if the model-estimated probability is sufficiently high), would the AUC on </w:t>
       </w:r>
-      <w:proofErr w:type="spellStart"/>
       <w:r>
         <w:rPr>
           <w:rFonts w:ascii="Cambria" w:hAnsi="Cambria" w:cs="Arial"/>
@@ -1299,7 +1179,6 @@
         </w:rPr>
         <w:t>test_half</w:t>
       </w:r>
-      <w:proofErr w:type="spellEnd"/>
       <w:r>
         <w:rPr>
           <w:rFonts w:ascii="Cambria" w:hAnsi="Cambria" w:cs="Times Roman"/>
@@ -1314,7 +1193,6 @@
         </w:rPr>
         <w:t xml:space="preserve">or </w:t>
       </w:r>
-      <w:proofErr w:type="spellStart"/>
       <w:r>
         <w:rPr>
           <w:rFonts w:ascii="Cambria" w:hAnsi="Cambria" w:cs="Arial"/>
@@ -1324,7 +1202,6 @@
         </w:rPr>
         <w:t>test_later</w:t>
       </w:r>
-      <w:proofErr w:type="spellEnd"/>
       <w:r>
         <w:rPr>
           <w:rFonts w:ascii="Cambria" w:hAnsi="Cambria" w:cs="Times Roman"/>
@@ -1367,7 +1244,6 @@
         <w:tab/>
         <w:t xml:space="preserve">The AUC from </w:t>
       </w:r>
-      <w:proofErr w:type="spellStart"/>
       <w:r>
         <w:rPr>
           <w:rFonts w:ascii="Cambria" w:hAnsi="Cambria" w:cs="Arial"/>
@@ -1376,7 +1252,6 @@
         </w:rPr>
         <w:t>test_later</w:t>
       </w:r>
-      <w:proofErr w:type="spellEnd"/>
       <w:r>
         <w:rPr>
           <w:rFonts w:ascii="Cambria" w:hAnsi="Cambria" w:cs="Arial"/>
@@ -1384,7 +1259,6 @@
         </w:rPr>
         <w:t xml:space="preserve"> would be a better estimate of performance on unseen data because </w:t>
       </w:r>
-      <w:proofErr w:type="spellStart"/>
       <w:r>
         <w:rPr>
           <w:rFonts w:ascii="Cambria" w:hAnsi="Cambria" w:cs="Arial"/>
@@ -1393,7 +1267,6 @@
         </w:rPr>
         <w:t>test_later</w:t>
       </w:r>
-      <w:proofErr w:type="spellEnd"/>
       <w:r>
         <w:rPr>
           <w:rFonts w:ascii="Cambria" w:hAnsi="Cambria" w:cs="Arial"/>
@@ -1401,7 +1274,6 @@
         </w:rPr>
         <w:t xml:space="preserve"> is based off data from a different year. The </w:t>
       </w:r>
-      <w:proofErr w:type="spellStart"/>
       <w:r>
         <w:rPr>
           <w:rFonts w:ascii="Cambria" w:hAnsi="Cambria" w:cs="Arial"/>
@@ -1410,31 +1282,34 @@
         </w:rPr>
         <w:t>test_half</w:t>
       </w:r>
-      <w:proofErr w:type="spellEnd"/>
-      <w:r>
-        <w:rPr>
-          <w:rFonts w:ascii="Cambria" w:hAnsi="Cambria" w:cs="Arial"/>
-          <w:color w:val="000000"/>
-        </w:rPr>
-        <w:t xml:space="preserve"> AUC is an inferior choice because our model is over fitting the </w:t>
-      </w:r>
-      <w:proofErr w:type="spellStart"/>
+      <w:r>
+        <w:rPr>
+          <w:rFonts w:ascii="Cambria" w:hAnsi="Cambria" w:cs="Arial"/>
+          <w:color w:val="000000"/>
+        </w:rPr>
+        <w:t xml:space="preserve"> AUC is an inferior c</w:t>
+      </w:r>
+      <w:r>
+        <w:rPr>
+          <w:rFonts w:ascii="Cambria" w:hAnsi="Cambria" w:cs="Arial"/>
+          <w:color w:val="000000"/>
+        </w:rPr>
+        <w:t>hoice because our model is over</w:t>
+      </w:r>
+      <w:r>
+        <w:rPr>
+          <w:rFonts w:ascii="Cambria" w:hAnsi="Cambria" w:cs="Arial"/>
+          <w:color w:val="000000"/>
+        </w:rPr>
+        <w:t xml:space="preserve">fitting the </w:t>
+      </w:r>
       <w:r>
         <w:rPr>
           <w:rFonts w:ascii="Cambria" w:hAnsi="Cambria" w:cs="Arial"/>
           <w:b/>
           <w:color w:val="000000"/>
         </w:rPr>
-        <w:t>test_half</w:t>
-      </w:r>
-      <w:proofErr w:type="spellEnd"/>
-      <w:r>
-        <w:rPr>
-          <w:rFonts w:ascii="Cambria" w:hAnsi="Cambria" w:cs="Arial"/>
-          <w:b/>
-          <w:color w:val="000000"/>
-        </w:rPr>
-        <w:t xml:space="preserve"> </w:t>
+        <w:t xml:space="preserve">test_half </w:t>
       </w:r>
       <w:r>
         <w:rPr>
@@ -1831,7 +1706,6 @@
         </w:rPr>
         <w:t xml:space="preserve">Clean </w:t>
       </w:r>
-      <w:proofErr w:type="spellStart"/>
       <w:r>
         <w:rPr>
           <w:rFonts w:ascii="Cambria" w:hAnsi="Cambria" w:cs="Arial"/>
@@ -1840,7 +1714,6 @@
         </w:rPr>
         <w:t>all_data</w:t>
       </w:r>
-      <w:proofErr w:type="spellEnd"/>
     </w:p>
     <w:p>
       <w:pPr>
@@ -1901,25 +1774,8 @@
           <w:rFonts w:ascii="Cambria" w:hAnsi="Cambria" w:cs="Arial"/>
           <w:color w:val="000000"/>
         </w:rPr>
-        <w:t xml:space="preserve">Create the sample of data that you will use for prediction as a </w:t>
-      </w:r>
-      <w:proofErr w:type="spellStart"/>
-      <w:r>
-        <w:rPr>
-          <w:rFonts w:ascii="Cambria" w:hAnsi="Cambria" w:cs="Arial"/>
-          <w:color w:val="000000"/>
-        </w:rPr>
-        <w:t>tibble</w:t>
-      </w:r>
-      <w:proofErr w:type="spellEnd"/>
-      <w:r>
-        <w:rPr>
-          <w:rFonts w:ascii="Cambria" w:hAnsi="Cambria" w:cs="Arial"/>
-          <w:color w:val="000000"/>
-        </w:rPr>
-        <w:t xml:space="preserve"> called </w:t>
-      </w:r>
-      <w:proofErr w:type="spellStart"/>
+        <w:t xml:space="preserve">Create the sample of data that you will use for prediction as a tibble called </w:t>
+      </w:r>
       <w:r>
         <w:rPr>
           <w:rFonts w:ascii="Cambria" w:hAnsi="Cambria" w:cs="Arial"/>
@@ -1929,7 +1785,6 @@
         </w:rPr>
         <w:t>restaurant_data</w:t>
       </w:r>
-      <w:proofErr w:type="spellEnd"/>
       <w:r>
         <w:rPr>
           <w:rFonts w:ascii="Cambria" w:hAnsi="Cambria" w:cs="Times Roman"/>
@@ -2947,7 +2802,14 @@
           <w:rFonts w:ascii="Cambria" w:hAnsi="Cambria" w:cs="Arial"/>
           <w:color w:val="000000"/>
         </w:rPr>
-        <w:t>However, the AUC also takes into account measures of true and false negatives. Both models had a high false negative rate, so for inspections with low predicted probabilities, the models were both far less accurate in their predictions</w:t>
+        <w:t xml:space="preserve">However, the AUC also takes into account measures of true and false negatives. Both models had </w:t>
+      </w:r>
+      <w:r>
+        <w:rPr>
+          <w:rFonts w:ascii="Cambria" w:hAnsi="Cambria" w:cs="Arial"/>
+          <w:color w:val="000000"/>
+        </w:rPr>
+        <w:t>many false negatives</w:t>
       </w:r>
       <w:bookmarkStart w:id="0" w:name="_GoBack"/>
       <w:bookmarkEnd w:id="0"/>
@@ -2956,7 +2818,7 @@
           <w:rFonts w:ascii="Cambria" w:hAnsi="Cambria" w:cs="Arial"/>
           <w:color w:val="000000"/>
         </w:rPr>
-        <w:t>. This is why both models had a fairly low AUC, but random forests did better on precision for the highest ranked inspections.</w:t>
+        <w:t>, so for inspections with low predicted probabilities, the models were both far less accurate in their predictions. This is why both models had a fairly low AUC, but random forests did better on precision for the highest ranked inspections.</w:t>
       </w:r>
       <w:r>
         <w:rPr>

</xml_diff>